<commit_message>
Exercícios da quarta aula de Java
</commit_message>
<xml_diff>
--- a/src/Aula0706/Consolidado.docx
+++ b/src/Aula0706/Consolidado.docx
@@ -321,7 +321,10 @@
       </w:r>
       <w:proofErr w:type="gramEnd"/>
       <w:r>
-        <w:t>3] = 100;</w:t>
+        <w:t>4</w:t>
+      </w:r>
+      <w:r>
+        <w:t>] = 100;</w:t>
       </w:r>
     </w:p>
     <w:p>
@@ -1918,7 +1921,2066 @@
         <w:t>na própria matriz.</w:t>
       </w:r>
     </w:p>
+    <w:p>
+      <w:proofErr w:type="spellStart"/>
+      <w:r>
+        <w:t>package</w:t>
+      </w:r>
+      <w:proofErr w:type="spellEnd"/>
+      <w:r>
+        <w:t xml:space="preserve"> Aula0706;</w:t>
+      </w:r>
+    </w:p>
     <w:p/>
+    <w:p>
+      <w:proofErr w:type="spellStart"/>
+      <w:r>
+        <w:t>import</w:t>
+      </w:r>
+      <w:proofErr w:type="spellEnd"/>
+      <w:r>
+        <w:t xml:space="preserve"> </w:t>
+      </w:r>
+      <w:proofErr w:type="spellStart"/>
+      <w:proofErr w:type="gramStart"/>
+      <w:r>
+        <w:t>java.util</w:t>
+      </w:r>
+      <w:proofErr w:type="gramEnd"/>
+      <w:r>
+        <w:t>.Scanner</w:t>
+      </w:r>
+      <w:proofErr w:type="spellEnd"/>
+      <w:r>
+        <w:t>;</w:t>
+      </w:r>
+    </w:p>
+    <w:p/>
+    <w:p>
+      <w:proofErr w:type="spellStart"/>
+      <w:r>
+        <w:t>public</w:t>
+      </w:r>
+      <w:proofErr w:type="spellEnd"/>
+      <w:r>
+        <w:t xml:space="preserve"> </w:t>
+      </w:r>
+      <w:proofErr w:type="spellStart"/>
+      <w:r>
+        <w:t>class</w:t>
+      </w:r>
+      <w:proofErr w:type="spellEnd"/>
+      <w:r>
+        <w:t xml:space="preserve"> Exercício4 {</w:t>
+      </w:r>
+    </w:p>
+    <w:p>
+      <w:r>
+        <w:tab/>
+      </w:r>
+      <w:proofErr w:type="spellStart"/>
+      <w:r>
+        <w:t>public</w:t>
+      </w:r>
+      <w:proofErr w:type="spellEnd"/>
+      <w:r>
+        <w:t xml:space="preserve"> </w:t>
+      </w:r>
+      <w:proofErr w:type="spellStart"/>
+      <w:r>
+        <w:t>static</w:t>
+      </w:r>
+      <w:proofErr w:type="spellEnd"/>
+      <w:r>
+        <w:t xml:space="preserve"> </w:t>
+      </w:r>
+      <w:proofErr w:type="spellStart"/>
+      <w:r>
+        <w:t>void</w:t>
+      </w:r>
+      <w:proofErr w:type="spellEnd"/>
+      <w:r>
+        <w:t xml:space="preserve"> </w:t>
+      </w:r>
+      <w:proofErr w:type="spellStart"/>
+      <w:proofErr w:type="gramStart"/>
+      <w:r>
+        <w:t>main</w:t>
+      </w:r>
+      <w:proofErr w:type="spellEnd"/>
+      <w:r>
+        <w:t>(</w:t>
+      </w:r>
+      <w:proofErr w:type="spellStart"/>
+      <w:proofErr w:type="gramEnd"/>
+      <w:r>
+        <w:t>String</w:t>
+      </w:r>
+      <w:proofErr w:type="spellEnd"/>
+      <w:r>
+        <w:t xml:space="preserve">[] </w:t>
+      </w:r>
+      <w:proofErr w:type="spellStart"/>
+      <w:r>
+        <w:t>args</w:t>
+      </w:r>
+      <w:proofErr w:type="spellEnd"/>
+      <w:r>
+        <w:t>) {</w:t>
+      </w:r>
+    </w:p>
+    <w:p/>
+    <w:p>
+      <w:r>
+        <w:lastRenderedPageBreak/>
+        <w:tab/>
+      </w:r>
+      <w:r>
+        <w:tab/>
+        <w:t xml:space="preserve">Scanner input = new </w:t>
+      </w:r>
+      <w:proofErr w:type="gramStart"/>
+      <w:r>
+        <w:t>Scanner(</w:t>
+      </w:r>
+      <w:proofErr w:type="gramEnd"/>
+      <w:r>
+        <w:t>System.in);</w:t>
+      </w:r>
+    </w:p>
+    <w:p/>
+    <w:p>
+      <w:r>
+        <w:tab/>
+      </w:r>
+      <w:r>
+        <w:tab/>
+      </w:r>
+      <w:proofErr w:type="spellStart"/>
+      <w:proofErr w:type="gramStart"/>
+      <w:r>
+        <w:t>int</w:t>
+      </w:r>
+      <w:proofErr w:type="spellEnd"/>
+      <w:r>
+        <w:t>[</w:t>
+      </w:r>
+      <w:proofErr w:type="gramEnd"/>
+      <w:r>
+        <w:t xml:space="preserve">][] m1 = new </w:t>
+      </w:r>
+      <w:proofErr w:type="spellStart"/>
+      <w:r>
+        <w:t>int</w:t>
+      </w:r>
+      <w:proofErr w:type="spellEnd"/>
+      <w:r>
+        <w:t>[2][2];</w:t>
+      </w:r>
+    </w:p>
+    <w:p>
+      <w:r>
+        <w:tab/>
+      </w:r>
+      <w:r>
+        <w:tab/>
+      </w:r>
+      <w:proofErr w:type="spellStart"/>
+      <w:proofErr w:type="gramStart"/>
+      <w:r>
+        <w:t>int</w:t>
+      </w:r>
+      <w:proofErr w:type="spellEnd"/>
+      <w:r>
+        <w:t>[</w:t>
+      </w:r>
+      <w:proofErr w:type="gramEnd"/>
+      <w:r>
+        <w:t xml:space="preserve">][] m2 = new </w:t>
+      </w:r>
+      <w:proofErr w:type="spellStart"/>
+      <w:r>
+        <w:t>int</w:t>
+      </w:r>
+      <w:proofErr w:type="spellEnd"/>
+      <w:r>
+        <w:t>[2][2];</w:t>
+      </w:r>
+    </w:p>
+    <w:p>
+      <w:r>
+        <w:tab/>
+      </w:r>
+      <w:r>
+        <w:tab/>
+      </w:r>
+      <w:proofErr w:type="spellStart"/>
+      <w:proofErr w:type="gramStart"/>
+      <w:r>
+        <w:t>int</w:t>
+      </w:r>
+      <w:proofErr w:type="spellEnd"/>
+      <w:r>
+        <w:t>[</w:t>
+      </w:r>
+      <w:proofErr w:type="gramEnd"/>
+      <w:r>
+        <w:t xml:space="preserve">][] m3 = new </w:t>
+      </w:r>
+      <w:proofErr w:type="spellStart"/>
+      <w:r>
+        <w:t>int</w:t>
+      </w:r>
+      <w:proofErr w:type="spellEnd"/>
+      <w:r>
+        <w:t>[2][2];</w:t>
+      </w:r>
+    </w:p>
+    <w:p>
+      <w:r>
+        <w:tab/>
+      </w:r>
+      <w:r>
+        <w:tab/>
+      </w:r>
+      <w:proofErr w:type="spellStart"/>
+      <w:r>
+        <w:t>int</w:t>
+      </w:r>
+      <w:proofErr w:type="spellEnd"/>
+      <w:r>
+        <w:t xml:space="preserve"> </w:t>
+      </w:r>
+      <w:proofErr w:type="spellStart"/>
+      <w:r>
+        <w:t>opcao</w:t>
+      </w:r>
+      <w:proofErr w:type="spellEnd"/>
+      <w:r>
+        <w:t>, constante;</w:t>
+      </w:r>
+    </w:p>
+    <w:p/>
+    <w:p>
+      <w:r>
+        <w:tab/>
+      </w:r>
+      <w:r>
+        <w:tab/>
+        <w:t>for (</w:t>
+      </w:r>
+      <w:proofErr w:type="spellStart"/>
+      <w:r>
+        <w:t>int</w:t>
+      </w:r>
+      <w:proofErr w:type="spellEnd"/>
+      <w:r>
+        <w:t xml:space="preserve"> l = 0; l &lt; m</w:t>
+      </w:r>
+      <w:proofErr w:type="gramStart"/>
+      <w:r>
+        <w:t>1.length</w:t>
+      </w:r>
+      <w:proofErr w:type="gramEnd"/>
+      <w:r>
+        <w:t>; l++) {</w:t>
+      </w:r>
+    </w:p>
+    <w:p>
+      <w:r>
+        <w:tab/>
+      </w:r>
+      <w:r>
+        <w:tab/>
+      </w:r>
+      <w:r>
+        <w:tab/>
+        <w:t>for (</w:t>
+      </w:r>
+      <w:proofErr w:type="spellStart"/>
+      <w:r>
+        <w:t>int</w:t>
+      </w:r>
+      <w:proofErr w:type="spellEnd"/>
+      <w:r>
+        <w:t xml:space="preserve"> c = 0; c &lt; m</w:t>
+      </w:r>
+      <w:proofErr w:type="gramStart"/>
+      <w:r>
+        <w:t>1.length</w:t>
+      </w:r>
+      <w:proofErr w:type="gramEnd"/>
+      <w:r>
+        <w:t>; c++) {</w:t>
+      </w:r>
+    </w:p>
+    <w:p>
+      <w:r>
+        <w:tab/>
+      </w:r>
+      <w:r>
+        <w:tab/>
+      </w:r>
+      <w:r>
+        <w:tab/>
+      </w:r>
+      <w:r>
+        <w:tab/>
+      </w:r>
+      <w:proofErr w:type="spellStart"/>
+      <w:r>
+        <w:t>System.out.printf</w:t>
+      </w:r>
+      <w:proofErr w:type="spellEnd"/>
+      <w:r>
+        <w:t>("Digite o valor de M1 [%</w:t>
+      </w:r>
+      <w:proofErr w:type="gramStart"/>
+      <w:r>
+        <w:t>d][</w:t>
+      </w:r>
+      <w:proofErr w:type="gramEnd"/>
+      <w:r>
+        <w:t>%d]: ", (l + 1), (c + 1));</w:t>
+      </w:r>
+    </w:p>
+    <w:p>
+      <w:r>
+        <w:tab/>
+      </w:r>
+      <w:r>
+        <w:tab/>
+      </w:r>
+      <w:r>
+        <w:tab/>
+      </w:r>
+      <w:r>
+        <w:tab/>
+        <w:t xml:space="preserve">m1[l][c] = </w:t>
+      </w:r>
+      <w:proofErr w:type="spellStart"/>
+      <w:proofErr w:type="gramStart"/>
+      <w:r>
+        <w:t>input.nextInt</w:t>
+      </w:r>
+      <w:proofErr w:type="spellEnd"/>
+      <w:proofErr w:type="gramEnd"/>
+      <w:r>
+        <w:t>();</w:t>
+      </w:r>
+    </w:p>
+    <w:p>
+      <w:r>
+        <w:tab/>
+      </w:r>
+      <w:r>
+        <w:tab/>
+      </w:r>
+      <w:r>
+        <w:tab/>
+        <w:t>}</w:t>
+      </w:r>
+    </w:p>
+    <w:p>
+      <w:r>
+        <w:tab/>
+      </w:r>
+      <w:r>
+        <w:tab/>
+        <w:t>}</w:t>
+      </w:r>
+    </w:p>
+    <w:p>
+      <w:r>
+        <w:tab/>
+      </w:r>
+      <w:r>
+        <w:tab/>
+      </w:r>
+      <w:proofErr w:type="spellStart"/>
+      <w:r>
+        <w:t>System.out.println</w:t>
+      </w:r>
+      <w:proofErr w:type="spellEnd"/>
+      <w:r>
+        <w:t>("");</w:t>
+      </w:r>
+    </w:p>
+    <w:p>
+      <w:r>
+        <w:tab/>
+      </w:r>
+      <w:r>
+        <w:tab/>
+        <w:t>for (</w:t>
+      </w:r>
+      <w:proofErr w:type="spellStart"/>
+      <w:r>
+        <w:t>int</w:t>
+      </w:r>
+      <w:proofErr w:type="spellEnd"/>
+      <w:r>
+        <w:t xml:space="preserve"> l = 0; l &lt; m</w:t>
+      </w:r>
+      <w:proofErr w:type="gramStart"/>
+      <w:r>
+        <w:t>2.length</w:t>
+      </w:r>
+      <w:proofErr w:type="gramEnd"/>
+      <w:r>
+        <w:t>; l++) {</w:t>
+      </w:r>
+    </w:p>
+    <w:p>
+      <w:r>
+        <w:tab/>
+      </w:r>
+      <w:r>
+        <w:tab/>
+      </w:r>
+      <w:r>
+        <w:tab/>
+        <w:t>for (</w:t>
+      </w:r>
+      <w:proofErr w:type="spellStart"/>
+      <w:r>
+        <w:t>int</w:t>
+      </w:r>
+      <w:proofErr w:type="spellEnd"/>
+      <w:r>
+        <w:t xml:space="preserve"> c = 0; c &lt; m</w:t>
+      </w:r>
+      <w:proofErr w:type="gramStart"/>
+      <w:r>
+        <w:t>2.length</w:t>
+      </w:r>
+      <w:proofErr w:type="gramEnd"/>
+      <w:r>
+        <w:t>; c++) {</w:t>
+      </w:r>
+    </w:p>
+    <w:p>
+      <w:r>
+        <w:tab/>
+      </w:r>
+      <w:r>
+        <w:tab/>
+      </w:r>
+      <w:r>
+        <w:tab/>
+      </w:r>
+      <w:r>
+        <w:tab/>
+      </w:r>
+      <w:proofErr w:type="spellStart"/>
+      <w:r>
+        <w:t>System.out.printf</w:t>
+      </w:r>
+      <w:proofErr w:type="spellEnd"/>
+      <w:r>
+        <w:t>("Digite o valor de M2 [%</w:t>
+      </w:r>
+      <w:proofErr w:type="gramStart"/>
+      <w:r>
+        <w:t>d][</w:t>
+      </w:r>
+      <w:proofErr w:type="gramEnd"/>
+      <w:r>
+        <w:t>%d]: ", (l + 1), (c + 1));</w:t>
+      </w:r>
+    </w:p>
+    <w:p>
+      <w:r>
+        <w:tab/>
+      </w:r>
+      <w:r>
+        <w:tab/>
+      </w:r>
+      <w:r>
+        <w:tab/>
+      </w:r>
+      <w:r>
+        <w:tab/>
+        <w:t xml:space="preserve">m2[l][c] = </w:t>
+      </w:r>
+      <w:proofErr w:type="spellStart"/>
+      <w:proofErr w:type="gramStart"/>
+      <w:r>
+        <w:t>input.nextInt</w:t>
+      </w:r>
+      <w:proofErr w:type="spellEnd"/>
+      <w:proofErr w:type="gramEnd"/>
+      <w:r>
+        <w:t>();</w:t>
+      </w:r>
+    </w:p>
+    <w:p>
+      <w:r>
+        <w:tab/>
+      </w:r>
+      <w:r>
+        <w:tab/>
+      </w:r>
+      <w:r>
+        <w:tab/>
+        <w:t>}</w:t>
+      </w:r>
+    </w:p>
+    <w:p>
+      <w:r>
+        <w:tab/>
+      </w:r>
+      <w:r>
+        <w:tab/>
+        <w:t>}</w:t>
+      </w:r>
+    </w:p>
+    <w:p>
+      <w:r>
+        <w:tab/>
+      </w:r>
+      <w:r>
+        <w:tab/>
+      </w:r>
+      <w:proofErr w:type="spellStart"/>
+      <w:r>
+        <w:t>System.out.println</w:t>
+      </w:r>
+      <w:proofErr w:type="spellEnd"/>
+      <w:r>
+        <w:t>("");</w:t>
+      </w:r>
+    </w:p>
+    <w:p>
+      <w:r>
+        <w:tab/>
+      </w:r>
+      <w:r>
+        <w:tab/>
+      </w:r>
+      <w:proofErr w:type="spellStart"/>
+      <w:r>
+        <w:t>System.out.println</w:t>
+      </w:r>
+      <w:proofErr w:type="spellEnd"/>
+      <w:r>
+        <w:t>("[1] - SOMAR AS DUAS MATRIZES");</w:t>
+      </w:r>
+    </w:p>
+    <w:p>
+      <w:r>
+        <w:tab/>
+      </w:r>
+      <w:r>
+        <w:tab/>
+      </w:r>
+      <w:proofErr w:type="spellStart"/>
+      <w:r>
+        <w:t>System.out.println</w:t>
+      </w:r>
+      <w:proofErr w:type="spellEnd"/>
+      <w:r>
+        <w:t>("[2] - SUBTRAIR A PRIMEIRA MATRIZ DA SEGUNDA");</w:t>
+      </w:r>
+    </w:p>
+    <w:p>
+      <w:r>
+        <w:tab/>
+      </w:r>
+      <w:r>
+        <w:tab/>
+      </w:r>
+      <w:proofErr w:type="spellStart"/>
+      <w:r>
+        <w:t>System.out.println</w:t>
+      </w:r>
+      <w:proofErr w:type="spellEnd"/>
+      <w:r>
+        <w:t>("[3] - ADICIONAR UMA CONSTANTE AS DUAS MATRIZES");</w:t>
+      </w:r>
+    </w:p>
+    <w:p>
+      <w:r>
+        <w:tab/>
+      </w:r>
+      <w:r>
+        <w:tab/>
+      </w:r>
+      <w:proofErr w:type="spellStart"/>
+      <w:r>
+        <w:t>System.out.println</w:t>
+      </w:r>
+      <w:proofErr w:type="spellEnd"/>
+      <w:r>
+        <w:t>("[4] - IMPRIMIR AS MATRIZES");</w:t>
+      </w:r>
+    </w:p>
+    <w:p/>
+    <w:p>
+      <w:r>
+        <w:tab/>
+      </w:r>
+      <w:r>
+        <w:tab/>
+      </w:r>
+      <w:proofErr w:type="spellStart"/>
+      <w:r>
+        <w:t>opcao</w:t>
+      </w:r>
+      <w:proofErr w:type="spellEnd"/>
+      <w:r>
+        <w:t xml:space="preserve"> = </w:t>
+      </w:r>
+      <w:proofErr w:type="spellStart"/>
+      <w:proofErr w:type="gramStart"/>
+      <w:r>
+        <w:t>input.nextInt</w:t>
+      </w:r>
+      <w:proofErr w:type="spellEnd"/>
+      <w:proofErr w:type="gramEnd"/>
+      <w:r>
+        <w:t>();</w:t>
+      </w:r>
+    </w:p>
+    <w:p/>
+    <w:p>
+      <w:r>
+        <w:tab/>
+      </w:r>
+      <w:r>
+        <w:tab/>
+        <w:t>switch (</w:t>
+      </w:r>
+      <w:proofErr w:type="spellStart"/>
+      <w:r>
+        <w:t>opcao</w:t>
+      </w:r>
+      <w:proofErr w:type="spellEnd"/>
+      <w:r>
+        <w:t>) {</w:t>
+      </w:r>
+    </w:p>
+    <w:p>
+      <w:r>
+        <w:tab/>
+      </w:r>
+      <w:r>
+        <w:tab/>
+        <w:t>case 1:</w:t>
+      </w:r>
+    </w:p>
+    <w:p>
+      <w:r>
+        <w:lastRenderedPageBreak/>
+        <w:tab/>
+      </w:r>
+      <w:r>
+        <w:tab/>
+      </w:r>
+      <w:r>
+        <w:tab/>
+        <w:t>m3[0][0] = m1[0][0] + m2[0][0];</w:t>
+      </w:r>
+    </w:p>
+    <w:p>
+      <w:r>
+        <w:tab/>
+      </w:r>
+      <w:r>
+        <w:tab/>
+      </w:r>
+      <w:r>
+        <w:tab/>
+        <w:t>m3[0][1] = m1[0][1] + m2[0][1];</w:t>
+      </w:r>
+    </w:p>
+    <w:p>
+      <w:r>
+        <w:tab/>
+      </w:r>
+      <w:r>
+        <w:tab/>
+      </w:r>
+      <w:r>
+        <w:tab/>
+        <w:t>m3[1][0] = m1[1][0] + m2[1][0];</w:t>
+      </w:r>
+    </w:p>
+    <w:p>
+      <w:r>
+        <w:tab/>
+      </w:r>
+      <w:r>
+        <w:tab/>
+      </w:r>
+      <w:r>
+        <w:tab/>
+        <w:t>m3[1][1] = m1[1][1] + m2[1][1];</w:t>
+      </w:r>
+    </w:p>
+    <w:p/>
+    <w:p>
+      <w:r>
+        <w:tab/>
+      </w:r>
+      <w:r>
+        <w:tab/>
+      </w:r>
+      <w:r>
+        <w:tab/>
+      </w:r>
+      <w:proofErr w:type="spellStart"/>
+      <w:r>
+        <w:t>System.out.println</w:t>
+      </w:r>
+      <w:proofErr w:type="spellEnd"/>
+      <w:r>
+        <w:t>("\</w:t>
+      </w:r>
+      <w:proofErr w:type="spellStart"/>
+      <w:r>
+        <w:t>nSoma</w:t>
+      </w:r>
+      <w:proofErr w:type="spellEnd"/>
+      <w:r>
+        <w:t xml:space="preserve"> da matriz M1 e M2: \n");</w:t>
+      </w:r>
+    </w:p>
+    <w:p/>
+    <w:p>
+      <w:r>
+        <w:tab/>
+      </w:r>
+      <w:r>
+        <w:tab/>
+      </w:r>
+      <w:r>
+        <w:tab/>
+        <w:t>for (</w:t>
+      </w:r>
+      <w:proofErr w:type="spellStart"/>
+      <w:r>
+        <w:t>int</w:t>
+      </w:r>
+      <w:proofErr w:type="spellEnd"/>
+      <w:r>
+        <w:t xml:space="preserve"> l = 0; l &lt; m</w:t>
+      </w:r>
+      <w:proofErr w:type="gramStart"/>
+      <w:r>
+        <w:t>3.length</w:t>
+      </w:r>
+      <w:proofErr w:type="gramEnd"/>
+      <w:r>
+        <w:t>; l++) {</w:t>
+      </w:r>
+    </w:p>
+    <w:p>
+      <w:r>
+        <w:tab/>
+      </w:r>
+      <w:r>
+        <w:tab/>
+      </w:r>
+      <w:r>
+        <w:tab/>
+      </w:r>
+      <w:r>
+        <w:tab/>
+        <w:t>for (</w:t>
+      </w:r>
+      <w:proofErr w:type="spellStart"/>
+      <w:r>
+        <w:t>int</w:t>
+      </w:r>
+      <w:proofErr w:type="spellEnd"/>
+      <w:r>
+        <w:t xml:space="preserve"> c = 0; c &lt; m</w:t>
+      </w:r>
+      <w:proofErr w:type="gramStart"/>
+      <w:r>
+        <w:t>3.length</w:t>
+      </w:r>
+      <w:proofErr w:type="gramEnd"/>
+      <w:r>
+        <w:t>; c++) {</w:t>
+      </w:r>
+    </w:p>
+    <w:p>
+      <w:r>
+        <w:tab/>
+      </w:r>
+      <w:r>
+        <w:tab/>
+      </w:r>
+      <w:r>
+        <w:tab/>
+      </w:r>
+      <w:r>
+        <w:tab/>
+      </w:r>
+      <w:r>
+        <w:tab/>
+      </w:r>
+      <w:proofErr w:type="spellStart"/>
+      <w:r>
+        <w:t>System.out.print</w:t>
+      </w:r>
+      <w:proofErr w:type="spellEnd"/>
+      <w:r>
+        <w:t>(</w:t>
+      </w:r>
+      <w:proofErr w:type="gramStart"/>
+      <w:r>
+        <w:t>"[ "</w:t>
+      </w:r>
+      <w:proofErr w:type="gramEnd"/>
+      <w:r>
+        <w:t xml:space="preserve"> + m3[l][c] + " ] ");</w:t>
+      </w:r>
+    </w:p>
+    <w:p>
+      <w:r>
+        <w:tab/>
+      </w:r>
+      <w:r>
+        <w:tab/>
+      </w:r>
+      <w:r>
+        <w:tab/>
+      </w:r>
+      <w:r>
+        <w:tab/>
+        <w:t>}</w:t>
+      </w:r>
+    </w:p>
+    <w:p>
+      <w:r>
+        <w:tab/>
+      </w:r>
+      <w:r>
+        <w:tab/>
+      </w:r>
+      <w:r>
+        <w:tab/>
+      </w:r>
+      <w:r>
+        <w:tab/>
+      </w:r>
+      <w:proofErr w:type="spellStart"/>
+      <w:r>
+        <w:t>System.out.println</w:t>
+      </w:r>
+      <w:proofErr w:type="spellEnd"/>
+      <w:r>
+        <w:t>();</w:t>
+      </w:r>
+    </w:p>
+    <w:p>
+      <w:r>
+        <w:tab/>
+      </w:r>
+      <w:r>
+        <w:tab/>
+      </w:r>
+      <w:r>
+        <w:tab/>
+        <w:t>}</w:t>
+      </w:r>
+    </w:p>
+    <w:p>
+      <w:r>
+        <w:tab/>
+      </w:r>
+      <w:r>
+        <w:tab/>
+      </w:r>
+      <w:r>
+        <w:tab/>
+        <w:t>break;</w:t>
+      </w:r>
+    </w:p>
+    <w:p>
+      <w:r>
+        <w:tab/>
+      </w:r>
+      <w:r>
+        <w:tab/>
+        <w:t>case 2:</w:t>
+      </w:r>
+    </w:p>
+    <w:p>
+      <w:r>
+        <w:tab/>
+      </w:r>
+      <w:r>
+        <w:tab/>
+      </w:r>
+      <w:r>
+        <w:tab/>
+        <w:t>m3[0][0] = m2[0][0] - m1[0][0];</w:t>
+      </w:r>
+    </w:p>
+    <w:p>
+      <w:r>
+        <w:tab/>
+      </w:r>
+      <w:r>
+        <w:tab/>
+      </w:r>
+      <w:r>
+        <w:tab/>
+        <w:t>m3[0][1] = m2[0][1] - m1[0][1];</w:t>
+      </w:r>
+    </w:p>
+    <w:p>
+      <w:r>
+        <w:tab/>
+      </w:r>
+      <w:r>
+        <w:tab/>
+      </w:r>
+      <w:r>
+        <w:tab/>
+        <w:t>m3[1][0] = m2[1][0] - m1[1][0];</w:t>
+      </w:r>
+    </w:p>
+    <w:p>
+      <w:r>
+        <w:tab/>
+      </w:r>
+      <w:r>
+        <w:tab/>
+      </w:r>
+      <w:r>
+        <w:tab/>
+        <w:t>m3[1][1] = m2[1][1] - m1[1][1];</w:t>
+      </w:r>
+    </w:p>
+    <w:p/>
+    <w:p>
+      <w:r>
+        <w:tab/>
+      </w:r>
+      <w:r>
+        <w:tab/>
+      </w:r>
+      <w:r>
+        <w:tab/>
+      </w:r>
+      <w:proofErr w:type="spellStart"/>
+      <w:r>
+        <w:t>System.out.println</w:t>
+      </w:r>
+      <w:proofErr w:type="spellEnd"/>
+      <w:r>
+        <w:t>("\</w:t>
+      </w:r>
+      <w:proofErr w:type="spellStart"/>
+      <w:r>
+        <w:t>nMatriz</w:t>
+      </w:r>
+      <w:proofErr w:type="spellEnd"/>
+      <w:r>
+        <w:t xml:space="preserve"> M2 </w:t>
+      </w:r>
+      <w:proofErr w:type="spellStart"/>
+      <w:r>
+        <w:t>subtraida</w:t>
+      </w:r>
+      <w:proofErr w:type="spellEnd"/>
+      <w:r>
+        <w:t xml:space="preserve"> pela M1: \n");</w:t>
+      </w:r>
+    </w:p>
+    <w:p/>
+    <w:p>
+      <w:r>
+        <w:tab/>
+      </w:r>
+      <w:r>
+        <w:tab/>
+      </w:r>
+      <w:r>
+        <w:tab/>
+        <w:t>for (</w:t>
+      </w:r>
+      <w:proofErr w:type="spellStart"/>
+      <w:r>
+        <w:t>int</w:t>
+      </w:r>
+      <w:proofErr w:type="spellEnd"/>
+      <w:r>
+        <w:t xml:space="preserve"> l = 0; l &lt; m</w:t>
+      </w:r>
+      <w:proofErr w:type="gramStart"/>
+      <w:r>
+        <w:t>3.length</w:t>
+      </w:r>
+      <w:proofErr w:type="gramEnd"/>
+      <w:r>
+        <w:t>; l++) {</w:t>
+      </w:r>
+    </w:p>
+    <w:p>
+      <w:r>
+        <w:tab/>
+      </w:r>
+      <w:r>
+        <w:tab/>
+      </w:r>
+      <w:r>
+        <w:tab/>
+      </w:r>
+      <w:r>
+        <w:tab/>
+        <w:t>for (</w:t>
+      </w:r>
+      <w:proofErr w:type="spellStart"/>
+      <w:r>
+        <w:t>int</w:t>
+      </w:r>
+      <w:proofErr w:type="spellEnd"/>
+      <w:r>
+        <w:t xml:space="preserve"> c = 0; c &lt; m</w:t>
+      </w:r>
+      <w:proofErr w:type="gramStart"/>
+      <w:r>
+        <w:t>3.length</w:t>
+      </w:r>
+      <w:proofErr w:type="gramEnd"/>
+      <w:r>
+        <w:t>; c++) {</w:t>
+      </w:r>
+    </w:p>
+    <w:p>
+      <w:r>
+        <w:tab/>
+      </w:r>
+      <w:r>
+        <w:tab/>
+      </w:r>
+      <w:r>
+        <w:tab/>
+      </w:r>
+      <w:r>
+        <w:tab/>
+      </w:r>
+      <w:r>
+        <w:tab/>
+      </w:r>
+      <w:proofErr w:type="spellStart"/>
+      <w:r>
+        <w:t>System.out.print</w:t>
+      </w:r>
+      <w:proofErr w:type="spellEnd"/>
+      <w:r>
+        <w:t>(</w:t>
+      </w:r>
+      <w:proofErr w:type="gramStart"/>
+      <w:r>
+        <w:t>"[ "</w:t>
+      </w:r>
+      <w:proofErr w:type="gramEnd"/>
+      <w:r>
+        <w:t xml:space="preserve"> + m3[l][c] + " ] ");</w:t>
+      </w:r>
+    </w:p>
+    <w:p>
+      <w:r>
+        <w:tab/>
+      </w:r>
+      <w:r>
+        <w:tab/>
+      </w:r>
+      <w:r>
+        <w:tab/>
+      </w:r>
+      <w:r>
+        <w:tab/>
+        <w:t>}</w:t>
+      </w:r>
+    </w:p>
+    <w:p>
+      <w:r>
+        <w:tab/>
+      </w:r>
+      <w:r>
+        <w:tab/>
+      </w:r>
+      <w:r>
+        <w:tab/>
+      </w:r>
+      <w:r>
+        <w:tab/>
+      </w:r>
+      <w:proofErr w:type="spellStart"/>
+      <w:r>
+        <w:t>System.out.println</w:t>
+      </w:r>
+      <w:proofErr w:type="spellEnd"/>
+      <w:r>
+        <w:t>();</w:t>
+      </w:r>
+    </w:p>
+    <w:p>
+      <w:r>
+        <w:tab/>
+      </w:r>
+      <w:r>
+        <w:tab/>
+      </w:r>
+      <w:r>
+        <w:tab/>
+        <w:t>}</w:t>
+      </w:r>
+    </w:p>
+    <w:p>
+      <w:r>
+        <w:tab/>
+      </w:r>
+      <w:r>
+        <w:tab/>
+      </w:r>
+      <w:r>
+        <w:tab/>
+        <w:t>break;</w:t>
+      </w:r>
+    </w:p>
+    <w:p>
+      <w:r>
+        <w:tab/>
+      </w:r>
+      <w:r>
+        <w:tab/>
+        <w:t>case 3:</w:t>
+      </w:r>
+    </w:p>
+    <w:p>
+      <w:r>
+        <w:tab/>
+      </w:r>
+      <w:r>
+        <w:tab/>
+      </w:r>
+      <w:r>
+        <w:tab/>
+      </w:r>
+      <w:proofErr w:type="spellStart"/>
+      <w:r>
+        <w:t>System.out.println</w:t>
+      </w:r>
+      <w:proofErr w:type="spellEnd"/>
+      <w:r>
+        <w:t>("\</w:t>
+      </w:r>
+      <w:proofErr w:type="spellStart"/>
+      <w:r>
+        <w:t>nDigite</w:t>
+      </w:r>
+      <w:proofErr w:type="spellEnd"/>
+      <w:r>
+        <w:t xml:space="preserve"> uma constante: ");</w:t>
+      </w:r>
+    </w:p>
+    <w:p>
+      <w:r>
+        <w:lastRenderedPageBreak/>
+        <w:tab/>
+      </w:r>
+      <w:r>
+        <w:tab/>
+      </w:r>
+      <w:r>
+        <w:tab/>
+        <w:t xml:space="preserve">constante = </w:t>
+      </w:r>
+      <w:proofErr w:type="spellStart"/>
+      <w:proofErr w:type="gramStart"/>
+      <w:r>
+        <w:t>input.nextInt</w:t>
+      </w:r>
+      <w:proofErr w:type="spellEnd"/>
+      <w:proofErr w:type="gramEnd"/>
+      <w:r>
+        <w:t>();</w:t>
+      </w:r>
+    </w:p>
+    <w:p>
+      <w:r>
+        <w:tab/>
+      </w:r>
+      <w:r>
+        <w:tab/>
+      </w:r>
+      <w:r>
+        <w:tab/>
+      </w:r>
+      <w:proofErr w:type="spellStart"/>
+      <w:r>
+        <w:t>System.out.println</w:t>
+      </w:r>
+      <w:proofErr w:type="spellEnd"/>
+      <w:r>
+        <w:t>("\nM1 e M2 com adição da constante: \n");</w:t>
+      </w:r>
+    </w:p>
+    <w:p>
+      <w:r>
+        <w:tab/>
+      </w:r>
+      <w:r>
+        <w:tab/>
+      </w:r>
+      <w:r>
+        <w:tab/>
+        <w:t>for (</w:t>
+      </w:r>
+      <w:proofErr w:type="spellStart"/>
+      <w:r>
+        <w:t>int</w:t>
+      </w:r>
+      <w:proofErr w:type="spellEnd"/>
+      <w:r>
+        <w:t xml:space="preserve"> l = 0; l &lt; m</w:t>
+      </w:r>
+      <w:proofErr w:type="gramStart"/>
+      <w:r>
+        <w:t>1.length</w:t>
+      </w:r>
+      <w:proofErr w:type="gramEnd"/>
+      <w:r>
+        <w:t>; l++) {</w:t>
+      </w:r>
+    </w:p>
+    <w:p>
+      <w:r>
+        <w:tab/>
+      </w:r>
+      <w:r>
+        <w:tab/>
+      </w:r>
+      <w:r>
+        <w:tab/>
+      </w:r>
+      <w:r>
+        <w:tab/>
+        <w:t>for (</w:t>
+      </w:r>
+      <w:proofErr w:type="spellStart"/>
+      <w:r>
+        <w:t>int</w:t>
+      </w:r>
+      <w:proofErr w:type="spellEnd"/>
+      <w:r>
+        <w:t xml:space="preserve"> c = 0; c &lt; m</w:t>
+      </w:r>
+      <w:proofErr w:type="gramStart"/>
+      <w:r>
+        <w:t>1.length</w:t>
+      </w:r>
+      <w:proofErr w:type="gramEnd"/>
+      <w:r>
+        <w:t>; c++) {</w:t>
+      </w:r>
+    </w:p>
+    <w:p>
+      <w:r>
+        <w:tab/>
+      </w:r>
+      <w:r>
+        <w:tab/>
+      </w:r>
+      <w:r>
+        <w:tab/>
+      </w:r>
+      <w:r>
+        <w:tab/>
+      </w:r>
+      <w:r>
+        <w:tab/>
+        <w:t>m1[l][c] += constante;</w:t>
+      </w:r>
+    </w:p>
+    <w:p>
+      <w:r>
+        <w:tab/>
+      </w:r>
+      <w:r>
+        <w:tab/>
+      </w:r>
+      <w:r>
+        <w:tab/>
+      </w:r>
+      <w:r>
+        <w:tab/>
+      </w:r>
+      <w:r>
+        <w:tab/>
+        <w:t>m2[l][c] += constante;</w:t>
+      </w:r>
+    </w:p>
+    <w:p>
+      <w:r>
+        <w:tab/>
+      </w:r>
+      <w:r>
+        <w:tab/>
+      </w:r>
+      <w:r>
+        <w:tab/>
+      </w:r>
+      <w:r>
+        <w:tab/>
+        <w:t>}</w:t>
+      </w:r>
+    </w:p>
+    <w:p>
+      <w:r>
+        <w:tab/>
+      </w:r>
+      <w:r>
+        <w:tab/>
+      </w:r>
+      <w:r>
+        <w:tab/>
+        <w:t>}</w:t>
+      </w:r>
+    </w:p>
+    <w:p>
+      <w:r>
+        <w:tab/>
+      </w:r>
+      <w:r>
+        <w:tab/>
+      </w:r>
+      <w:r>
+        <w:tab/>
+        <w:t>for (</w:t>
+      </w:r>
+      <w:proofErr w:type="spellStart"/>
+      <w:r>
+        <w:t>int</w:t>
+      </w:r>
+      <w:proofErr w:type="spellEnd"/>
+      <w:r>
+        <w:t xml:space="preserve"> l = 0; l &lt; m</w:t>
+      </w:r>
+      <w:proofErr w:type="gramStart"/>
+      <w:r>
+        <w:t>1.length</w:t>
+      </w:r>
+      <w:proofErr w:type="gramEnd"/>
+      <w:r>
+        <w:t>; l++) {</w:t>
+      </w:r>
+    </w:p>
+    <w:p>
+      <w:r>
+        <w:tab/>
+      </w:r>
+      <w:r>
+        <w:tab/>
+      </w:r>
+      <w:r>
+        <w:tab/>
+      </w:r>
+      <w:r>
+        <w:tab/>
+        <w:t>for (</w:t>
+      </w:r>
+      <w:proofErr w:type="spellStart"/>
+      <w:r>
+        <w:t>int</w:t>
+      </w:r>
+      <w:proofErr w:type="spellEnd"/>
+      <w:r>
+        <w:t xml:space="preserve"> c = 0; c &lt; m</w:t>
+      </w:r>
+      <w:proofErr w:type="gramStart"/>
+      <w:r>
+        <w:t>1.length</w:t>
+      </w:r>
+      <w:proofErr w:type="gramEnd"/>
+      <w:r>
+        <w:t>; c++) {</w:t>
+      </w:r>
+    </w:p>
+    <w:p>
+      <w:r>
+        <w:tab/>
+      </w:r>
+      <w:r>
+        <w:tab/>
+      </w:r>
+      <w:r>
+        <w:tab/>
+      </w:r>
+      <w:r>
+        <w:tab/>
+      </w:r>
+      <w:r>
+        <w:tab/>
+      </w:r>
+      <w:proofErr w:type="spellStart"/>
+      <w:r>
+        <w:t>System.out.print</w:t>
+      </w:r>
+      <w:proofErr w:type="spellEnd"/>
+      <w:r>
+        <w:t>(</w:t>
+      </w:r>
+      <w:proofErr w:type="gramStart"/>
+      <w:r>
+        <w:t>"[ "</w:t>
+      </w:r>
+      <w:proofErr w:type="gramEnd"/>
+      <w:r>
+        <w:t xml:space="preserve"> + m1[l][c] + " ] ");</w:t>
+      </w:r>
+    </w:p>
+    <w:p>
+      <w:r>
+        <w:tab/>
+      </w:r>
+      <w:r>
+        <w:tab/>
+      </w:r>
+      <w:r>
+        <w:tab/>
+      </w:r>
+      <w:r>
+        <w:tab/>
+        <w:t>}</w:t>
+      </w:r>
+    </w:p>
+    <w:p>
+      <w:r>
+        <w:tab/>
+      </w:r>
+      <w:r>
+        <w:tab/>
+      </w:r>
+      <w:r>
+        <w:tab/>
+      </w:r>
+      <w:r>
+        <w:tab/>
+      </w:r>
+      <w:proofErr w:type="spellStart"/>
+      <w:r>
+        <w:t>System.out.println</w:t>
+      </w:r>
+      <w:proofErr w:type="spellEnd"/>
+      <w:r>
+        <w:t>();</w:t>
+      </w:r>
+    </w:p>
+    <w:p>
+      <w:r>
+        <w:tab/>
+      </w:r>
+      <w:r>
+        <w:tab/>
+      </w:r>
+      <w:r>
+        <w:tab/>
+        <w:t>}</w:t>
+      </w:r>
+    </w:p>
+    <w:p>
+      <w:r>
+        <w:tab/>
+      </w:r>
+      <w:r>
+        <w:tab/>
+      </w:r>
+      <w:r>
+        <w:tab/>
+      </w:r>
+      <w:proofErr w:type="spellStart"/>
+      <w:r>
+        <w:t>System.out.println</w:t>
+      </w:r>
+      <w:proofErr w:type="spellEnd"/>
+      <w:r>
+        <w:t>();</w:t>
+      </w:r>
+    </w:p>
+    <w:p>
+      <w:r>
+        <w:tab/>
+      </w:r>
+      <w:r>
+        <w:tab/>
+      </w:r>
+      <w:r>
+        <w:tab/>
+        <w:t>for (</w:t>
+      </w:r>
+      <w:proofErr w:type="spellStart"/>
+      <w:r>
+        <w:t>int</w:t>
+      </w:r>
+      <w:proofErr w:type="spellEnd"/>
+      <w:r>
+        <w:t xml:space="preserve"> l = 0; l &lt; m</w:t>
+      </w:r>
+      <w:proofErr w:type="gramStart"/>
+      <w:r>
+        <w:t>2.length</w:t>
+      </w:r>
+      <w:proofErr w:type="gramEnd"/>
+      <w:r>
+        <w:t>; l++) {</w:t>
+      </w:r>
+    </w:p>
+    <w:p>
+      <w:r>
+        <w:tab/>
+      </w:r>
+      <w:r>
+        <w:tab/>
+      </w:r>
+      <w:r>
+        <w:tab/>
+      </w:r>
+      <w:r>
+        <w:tab/>
+        <w:t>for (</w:t>
+      </w:r>
+      <w:proofErr w:type="spellStart"/>
+      <w:r>
+        <w:t>int</w:t>
+      </w:r>
+      <w:proofErr w:type="spellEnd"/>
+      <w:r>
+        <w:t xml:space="preserve"> c = 0; c &lt; m</w:t>
+      </w:r>
+      <w:proofErr w:type="gramStart"/>
+      <w:r>
+        <w:t>2.length</w:t>
+      </w:r>
+      <w:proofErr w:type="gramEnd"/>
+      <w:r>
+        <w:t>; c++) {</w:t>
+      </w:r>
+    </w:p>
+    <w:p>
+      <w:r>
+        <w:tab/>
+      </w:r>
+      <w:r>
+        <w:tab/>
+      </w:r>
+      <w:r>
+        <w:tab/>
+      </w:r>
+      <w:r>
+        <w:tab/>
+      </w:r>
+      <w:r>
+        <w:tab/>
+      </w:r>
+      <w:proofErr w:type="spellStart"/>
+      <w:r>
+        <w:t>System.out.print</w:t>
+      </w:r>
+      <w:proofErr w:type="spellEnd"/>
+      <w:r>
+        <w:t>(</w:t>
+      </w:r>
+      <w:proofErr w:type="gramStart"/>
+      <w:r>
+        <w:t>"[ "</w:t>
+      </w:r>
+      <w:proofErr w:type="gramEnd"/>
+      <w:r>
+        <w:t xml:space="preserve"> + m2[l][c] + " ] ");</w:t>
+      </w:r>
+    </w:p>
+    <w:p>
+      <w:r>
+        <w:tab/>
+      </w:r>
+      <w:r>
+        <w:tab/>
+      </w:r>
+      <w:r>
+        <w:tab/>
+      </w:r>
+      <w:r>
+        <w:tab/>
+        <w:t>}</w:t>
+      </w:r>
+    </w:p>
+    <w:p>
+      <w:r>
+        <w:tab/>
+      </w:r>
+      <w:r>
+        <w:tab/>
+      </w:r>
+      <w:r>
+        <w:tab/>
+      </w:r>
+      <w:r>
+        <w:tab/>
+      </w:r>
+      <w:proofErr w:type="spellStart"/>
+      <w:r>
+        <w:t>System.out.println</w:t>
+      </w:r>
+      <w:proofErr w:type="spellEnd"/>
+      <w:r>
+        <w:t>();</w:t>
+      </w:r>
+    </w:p>
+    <w:p>
+      <w:r>
+        <w:tab/>
+      </w:r>
+      <w:r>
+        <w:tab/>
+      </w:r>
+      <w:r>
+        <w:tab/>
+        <w:t>}</w:t>
+      </w:r>
+    </w:p>
+    <w:p>
+      <w:r>
+        <w:tab/>
+      </w:r>
+      <w:r>
+        <w:tab/>
+      </w:r>
+      <w:r>
+        <w:tab/>
+        <w:t>break;</w:t>
+      </w:r>
+    </w:p>
+    <w:p>
+      <w:r>
+        <w:tab/>
+      </w:r>
+      <w:r>
+        <w:tab/>
+        <w:t>case 4:</w:t>
+      </w:r>
+    </w:p>
+    <w:p>
+      <w:r>
+        <w:tab/>
+      </w:r>
+      <w:r>
+        <w:tab/>
+      </w:r>
+      <w:r>
+        <w:tab/>
+      </w:r>
+      <w:proofErr w:type="spellStart"/>
+      <w:r>
+        <w:t>System.out.println</w:t>
+      </w:r>
+      <w:proofErr w:type="spellEnd"/>
+      <w:r>
+        <w:t>("\</w:t>
+      </w:r>
+      <w:proofErr w:type="spellStart"/>
+      <w:r>
+        <w:t>nImpressão</w:t>
+      </w:r>
+      <w:proofErr w:type="spellEnd"/>
+      <w:r>
+        <w:t xml:space="preserve"> das matrizes M1 e M2: \n");</w:t>
+      </w:r>
+    </w:p>
+    <w:p>
+      <w:r>
+        <w:tab/>
+      </w:r>
+      <w:r>
+        <w:tab/>
+      </w:r>
+      <w:r>
+        <w:tab/>
+      </w:r>
+      <w:proofErr w:type="spellStart"/>
+      <w:r>
+        <w:t>System.out.println</w:t>
+      </w:r>
+      <w:proofErr w:type="spellEnd"/>
+      <w:r>
+        <w:t>("M1: \n");</w:t>
+      </w:r>
+    </w:p>
+    <w:p>
+      <w:r>
+        <w:tab/>
+      </w:r>
+      <w:r>
+        <w:tab/>
+      </w:r>
+      <w:r>
+        <w:tab/>
+        <w:t>for (</w:t>
+      </w:r>
+      <w:proofErr w:type="spellStart"/>
+      <w:r>
+        <w:t>int</w:t>
+      </w:r>
+      <w:proofErr w:type="spellEnd"/>
+      <w:r>
+        <w:t xml:space="preserve"> l = 0; l &lt; m</w:t>
+      </w:r>
+      <w:proofErr w:type="gramStart"/>
+      <w:r>
+        <w:t>1.length</w:t>
+      </w:r>
+      <w:proofErr w:type="gramEnd"/>
+      <w:r>
+        <w:t>; l++) {</w:t>
+      </w:r>
+    </w:p>
+    <w:p>
+      <w:r>
+        <w:tab/>
+      </w:r>
+      <w:r>
+        <w:tab/>
+      </w:r>
+      <w:r>
+        <w:tab/>
+      </w:r>
+      <w:r>
+        <w:tab/>
+        <w:t>for (</w:t>
+      </w:r>
+      <w:proofErr w:type="spellStart"/>
+      <w:r>
+        <w:t>int</w:t>
+      </w:r>
+      <w:proofErr w:type="spellEnd"/>
+      <w:r>
+        <w:t xml:space="preserve"> c = 0; c &lt; m</w:t>
+      </w:r>
+      <w:proofErr w:type="gramStart"/>
+      <w:r>
+        <w:t>1.length</w:t>
+      </w:r>
+      <w:proofErr w:type="gramEnd"/>
+      <w:r>
+        <w:t>; c++) {</w:t>
+      </w:r>
+    </w:p>
+    <w:p>
+      <w:r>
+        <w:tab/>
+      </w:r>
+      <w:r>
+        <w:tab/>
+      </w:r>
+      <w:r>
+        <w:tab/>
+      </w:r>
+      <w:r>
+        <w:tab/>
+      </w:r>
+      <w:r>
+        <w:tab/>
+      </w:r>
+      <w:proofErr w:type="spellStart"/>
+      <w:r>
+        <w:t>System.out.print</w:t>
+      </w:r>
+      <w:proofErr w:type="spellEnd"/>
+      <w:r>
+        <w:t>(</w:t>
+      </w:r>
+      <w:proofErr w:type="gramStart"/>
+      <w:r>
+        <w:t>"[ "</w:t>
+      </w:r>
+      <w:proofErr w:type="gramEnd"/>
+      <w:r>
+        <w:t xml:space="preserve"> + m1[l][c] + " ] ");</w:t>
+      </w:r>
+    </w:p>
+    <w:p>
+      <w:r>
+        <w:tab/>
+      </w:r>
+      <w:r>
+        <w:tab/>
+      </w:r>
+      <w:r>
+        <w:tab/>
+      </w:r>
+      <w:r>
+        <w:tab/>
+        <w:t>}</w:t>
+      </w:r>
+    </w:p>
+    <w:p>
+      <w:r>
+        <w:tab/>
+      </w:r>
+      <w:r>
+        <w:tab/>
+      </w:r>
+      <w:r>
+        <w:tab/>
+      </w:r>
+      <w:r>
+        <w:tab/>
+      </w:r>
+      <w:proofErr w:type="spellStart"/>
+      <w:r>
+        <w:t>System.out.println</w:t>
+      </w:r>
+      <w:proofErr w:type="spellEnd"/>
+      <w:r>
+        <w:t>();</w:t>
+      </w:r>
+    </w:p>
+    <w:p>
+      <w:r>
+        <w:tab/>
+      </w:r>
+      <w:r>
+        <w:tab/>
+      </w:r>
+      <w:r>
+        <w:tab/>
+        <w:t>}</w:t>
+      </w:r>
+    </w:p>
+    <w:p>
+      <w:r>
+        <w:lastRenderedPageBreak/>
+        <w:tab/>
+      </w:r>
+      <w:r>
+        <w:tab/>
+      </w:r>
+      <w:r>
+        <w:tab/>
+      </w:r>
+      <w:proofErr w:type="spellStart"/>
+      <w:r>
+        <w:t>System.out.println</w:t>
+      </w:r>
+      <w:proofErr w:type="spellEnd"/>
+      <w:r>
+        <w:t>();</w:t>
+      </w:r>
+    </w:p>
+    <w:p>
+      <w:r>
+        <w:tab/>
+      </w:r>
+      <w:r>
+        <w:tab/>
+      </w:r>
+      <w:r>
+        <w:tab/>
+      </w:r>
+      <w:proofErr w:type="spellStart"/>
+      <w:r>
+        <w:t>System.out.</w:t>
+      </w:r>
+      <w:r>
+        <w:rPr>
+          <w:u w:val="single"/>
+        </w:rPr>
+        <w:t>println</w:t>
+      </w:r>
+      <w:proofErr w:type="spellEnd"/>
+      <w:r>
+        <w:t>("\nM2: \n");</w:t>
+      </w:r>
+    </w:p>
+    <w:p>
+      <w:r>
+        <w:tab/>
+      </w:r>
+      <w:r>
+        <w:tab/>
+      </w:r>
+      <w:r>
+        <w:tab/>
+        <w:t>for (</w:t>
+      </w:r>
+      <w:proofErr w:type="spellStart"/>
+      <w:r>
+        <w:t>int</w:t>
+      </w:r>
+      <w:proofErr w:type="spellEnd"/>
+      <w:r>
+        <w:t xml:space="preserve"> l = 0; l &lt; m</w:t>
+      </w:r>
+      <w:proofErr w:type="gramStart"/>
+      <w:r>
+        <w:t>2.length</w:t>
+      </w:r>
+      <w:proofErr w:type="gramEnd"/>
+      <w:r>
+        <w:t>; l++) {</w:t>
+      </w:r>
+    </w:p>
+    <w:p>
+      <w:r>
+        <w:tab/>
+      </w:r>
+      <w:r>
+        <w:tab/>
+      </w:r>
+      <w:r>
+        <w:tab/>
+      </w:r>
+      <w:r>
+        <w:tab/>
+        <w:t>for (</w:t>
+      </w:r>
+      <w:proofErr w:type="spellStart"/>
+      <w:r>
+        <w:t>int</w:t>
+      </w:r>
+      <w:proofErr w:type="spellEnd"/>
+      <w:r>
+        <w:t xml:space="preserve"> c = 0; c &lt; m</w:t>
+      </w:r>
+      <w:proofErr w:type="gramStart"/>
+      <w:r>
+        <w:t>2.length</w:t>
+      </w:r>
+      <w:proofErr w:type="gramEnd"/>
+      <w:r>
+        <w:t>; c++) {</w:t>
+      </w:r>
+    </w:p>
+    <w:p>
+      <w:r>
+        <w:tab/>
+      </w:r>
+      <w:r>
+        <w:tab/>
+      </w:r>
+      <w:r>
+        <w:tab/>
+      </w:r>
+      <w:r>
+        <w:tab/>
+      </w:r>
+      <w:r>
+        <w:tab/>
+      </w:r>
+      <w:proofErr w:type="spellStart"/>
+      <w:r>
+        <w:t>System.out.print</w:t>
+      </w:r>
+      <w:proofErr w:type="spellEnd"/>
+      <w:r>
+        <w:t>(</w:t>
+      </w:r>
+      <w:proofErr w:type="gramStart"/>
+      <w:r>
+        <w:t>"[ "</w:t>
+      </w:r>
+      <w:proofErr w:type="gramEnd"/>
+      <w:r>
+        <w:t xml:space="preserve"> + m2[l][c] + " ] ");</w:t>
+      </w:r>
+    </w:p>
+    <w:p>
+      <w:r>
+        <w:tab/>
+      </w:r>
+      <w:r>
+        <w:tab/>
+      </w:r>
+      <w:r>
+        <w:tab/>
+      </w:r>
+      <w:r>
+        <w:tab/>
+        <w:t>}</w:t>
+      </w:r>
+    </w:p>
+    <w:p>
+      <w:r>
+        <w:tab/>
+      </w:r>
+      <w:r>
+        <w:tab/>
+      </w:r>
+      <w:r>
+        <w:tab/>
+      </w:r>
+      <w:r>
+        <w:tab/>
+      </w:r>
+      <w:proofErr w:type="spellStart"/>
+      <w:r>
+        <w:t>System.out.println</w:t>
+      </w:r>
+      <w:proofErr w:type="spellEnd"/>
+      <w:r>
+        <w:t>();</w:t>
+      </w:r>
+    </w:p>
+    <w:p>
+      <w:r>
+        <w:tab/>
+      </w:r>
+      <w:r>
+        <w:tab/>
+      </w:r>
+      <w:r>
+        <w:tab/>
+        <w:t>}</w:t>
+      </w:r>
+    </w:p>
+    <w:p>
+      <w:r>
+        <w:tab/>
+      </w:r>
+      <w:r>
+        <w:tab/>
+        <w:t>}</w:t>
+      </w:r>
+    </w:p>
+    <w:p/>
+    <w:p>
+      <w:r>
+        <w:tab/>
+      </w:r>
+      <w:r>
+        <w:tab/>
+      </w:r>
+      <w:proofErr w:type="spellStart"/>
+      <w:proofErr w:type="gramStart"/>
+      <w:r>
+        <w:t>input.close</w:t>
+      </w:r>
+      <w:proofErr w:type="spellEnd"/>
+      <w:proofErr w:type="gramEnd"/>
+      <w:r>
+        <w:t>();</w:t>
+      </w:r>
+    </w:p>
+    <w:p>
+      <w:r>
+        <w:tab/>
+        <w:t>}</w:t>
+      </w:r>
+    </w:p>
+    <w:p>
+      <w:r>
+        <w:t>}</w:t>
+      </w:r>
+    </w:p>
     <w:sectPr>
       <w:pgSz w:w="11906" w:h="16838"/>
       <w:pgMar w:top="1417" w:right="1701" w:bottom="1417" w:left="1701" w:header="708" w:footer="708" w:gutter="0"/>

</xml_diff>